<commit_message>
finished lab report 6 for digital designnn
</commit_message>
<xml_diff>
--- a/Digital Design/Lab 6.docx
+++ b/Digital Design/Lab 6.docx
@@ -5,6 +5,9 @@
     <w:p>
       <w:pPr>
         <w:jc w:val="center"/>
+        <w:rPr>
+          <w:rFonts w:ascii="Times New Roman" w:hAnsi="Times New Roman" w:cs="Times New Roman"/>
+        </w:rPr>
       </w:pPr>
       <w:r>
         <w:rPr>
@@ -22,6 +25,9 @@
     <w:p>
       <w:pPr>
         <w:jc w:val="center"/>
+        <w:rPr>
+          <w:rFonts w:ascii="Times New Roman" w:hAnsi="Times New Roman" w:cs="Times New Roman"/>
+        </w:rPr>
       </w:pPr>
       <w:r>
         <w:rPr>
@@ -33,6 +39,9 @@
     <w:p>
       <w:pPr>
         <w:jc w:val="center"/>
+        <w:rPr>
+          <w:rFonts w:ascii="Times New Roman" w:hAnsi="Times New Roman" w:cs="Times New Roman"/>
+        </w:rPr>
       </w:pPr>
       <w:r>
         <w:rPr>
@@ -44,15 +53,22 @@
     <w:p>
       <w:pPr>
         <w:jc w:val="center"/>
-      </w:pPr>
-      <w:r>
-        <w:rPr>
-          <w:rFonts w:ascii="Times New Roman" w:hAnsi="Times New Roman" w:cs="Times New Roman"/>
-        </w:rPr>
-        <w:t>November 8</w:t>
-      </w:r>
-      <w:bookmarkStart w:id="0" w:name="_GoBack"/>
-      <w:bookmarkEnd w:id="0"/>
+        <w:rPr>
+          <w:rFonts w:ascii="Times New Roman" w:hAnsi="Times New Roman" w:cs="Times New Roman"/>
+        </w:rPr>
+      </w:pPr>
+      <w:r>
+        <w:rPr>
+          <w:rFonts w:ascii="Times New Roman" w:hAnsi="Times New Roman" w:cs="Times New Roman"/>
+        </w:rPr>
+        <w:t xml:space="preserve">November </w:t>
+      </w:r>
+      <w:r>
+        <w:rPr>
+          <w:rFonts w:ascii="Times New Roman" w:hAnsi="Times New Roman" w:cs="Times New Roman"/>
+        </w:rPr>
+        <w:t>10</w:t>
+      </w:r>
       <w:r>
         <w:rPr>
           <w:rFonts w:ascii="Times New Roman" w:hAnsi="Times New Roman" w:cs="Times New Roman"/>
@@ -63,6 +79,9 @@
     <w:p>
       <w:pPr>
         <w:jc w:val="center"/>
+        <w:rPr>
+          <w:rFonts w:ascii="Times New Roman" w:hAnsi="Times New Roman" w:cs="Times New Roman"/>
+        </w:rPr>
       </w:pPr>
       <w:r>
         <w:rPr>
@@ -73,6 +92,9 @@
     </w:p>
     <w:p>
       <w:pPr>
+        <w:rPr>
+          <w:rFonts w:ascii="Times New Roman" w:hAnsi="Times New Roman" w:cs="Times New Roman"/>
+        </w:rPr>
         <w:sectPr>
           <w:pgSz w:w="12240" w:h="15840"/>
           <w:pgMar w:top="1440" w:right="1440" w:bottom="1440" w:left="1440" w:header="0" w:footer="0" w:gutter="0"/>
@@ -85,6 +107,9 @@
     <w:p>
       <w:pPr>
         <w:spacing w:line="480" w:lineRule="auto"/>
+        <w:rPr>
+          <w:rFonts w:ascii="Times New Roman" w:hAnsi="Times New Roman" w:cs="Times New Roman"/>
+        </w:rPr>
       </w:pPr>
       <w:r>
         <w:rPr>
@@ -98,6 +123,9 @@
     <w:p>
       <w:pPr>
         <w:spacing w:line="480" w:lineRule="auto"/>
+        <w:rPr>
+          <w:rFonts w:ascii="Times New Roman" w:hAnsi="Times New Roman" w:cs="Times New Roman"/>
+        </w:rPr>
       </w:pPr>
       <w:r>
         <w:rPr>
@@ -110,13 +138,19 @@
         <w:rPr>
           <w:rFonts w:ascii="Times New Roman" w:hAnsi="Times New Roman" w:cs="Times New Roman"/>
         </w:rPr>
-        <w:t xml:space="preserve">The purpose of this lab was to construct </w:t>
-      </w:r>
-      <w:r>
-        <w:rPr>
-          <w:rFonts w:ascii="Times New Roman" w:hAnsi="Times New Roman" w:cs="Times New Roman"/>
-        </w:rPr>
-        <w:t>an adder/</w:t>
+        <w:t>The purpose of this lab was to write VHDL code that implements four different circuits.</w:t>
+      </w:r>
+      <w:r>
+        <w:rPr>
+          <w:rFonts w:ascii="Times New Roman" w:hAnsi="Times New Roman" w:cs="Times New Roman"/>
+        </w:rPr>
+        <w:t xml:space="preserve"> </w:t>
+      </w:r>
+      <w:r>
+        <w:rPr>
+          <w:rFonts w:ascii="Times New Roman" w:hAnsi="Times New Roman" w:cs="Times New Roman"/>
+        </w:rPr>
+        <w:t>Four circuits (a combinational function, an adder/</w:t>
       </w:r>
       <w:proofErr w:type="spellStart"/>
       <w:r>
@@ -130,289 +164,178 @@
         <w:rPr>
           <w:rFonts w:ascii="Times New Roman" w:hAnsi="Times New Roman" w:cs="Times New Roman"/>
         </w:rPr>
+        <w:t xml:space="preserve">, a decoder, and a multiplexer) were created using VHDL code and simulated in </w:t>
+      </w:r>
+      <w:proofErr w:type="spellStart"/>
+      <w:r>
+        <w:rPr>
+          <w:rFonts w:ascii="Times New Roman" w:hAnsi="Times New Roman" w:cs="Times New Roman"/>
+        </w:rPr>
+        <w:t>Quartus</w:t>
+      </w:r>
+      <w:proofErr w:type="spellEnd"/>
+      <w:r>
+        <w:rPr>
+          <w:rFonts w:ascii="Times New Roman" w:hAnsi="Times New Roman" w:cs="Times New Roman"/>
+        </w:rPr>
+        <w:t xml:space="preserve"> II.</w:t>
+      </w:r>
+    </w:p>
+    <w:p>
+      <w:pPr>
+        <w:spacing w:line="480" w:lineRule="auto"/>
+        <w:rPr>
+          <w:rFonts w:ascii="Times New Roman" w:hAnsi="Times New Roman" w:cs="Times New Roman"/>
+        </w:rPr>
+      </w:pPr>
+      <w:r>
+        <w:rPr>
+          <w:rFonts w:ascii="Times New Roman" w:hAnsi="Times New Roman" w:cs="Times New Roman"/>
+          <w:b/>
+        </w:rPr>
+        <w:t>Introduction</w:t>
+      </w:r>
+    </w:p>
+    <w:p>
+      <w:pPr>
+        <w:spacing w:line="480" w:lineRule="auto"/>
+        <w:rPr>
+          <w:rFonts w:ascii="Times New Roman" w:hAnsi="Times New Roman" w:cs="Times New Roman"/>
+        </w:rPr>
+      </w:pPr>
+      <w:r>
+        <w:rPr>
+          <w:rFonts w:ascii="Times New Roman" w:hAnsi="Times New Roman" w:cs="Times New Roman"/>
+          <w:b/>
+        </w:rPr>
+        <w:tab/>
+      </w:r>
+      <w:r>
+        <w:rPr>
+          <w:rFonts w:ascii="Times New Roman" w:hAnsi="Times New Roman" w:cs="Times New Roman"/>
+        </w:rPr>
+        <w:t>VHDL is a language that is used to create circuits with binary input. It is widely used among commercial production companies.</w:t>
+      </w:r>
+    </w:p>
+    <w:p>
+      <w:pPr>
+        <w:spacing w:line="480" w:lineRule="auto"/>
+        <w:rPr>
+          <w:rFonts w:ascii="Times New Roman" w:hAnsi="Times New Roman" w:cs="Times New Roman"/>
+        </w:rPr>
+      </w:pPr>
+      <w:r>
+        <w:rPr>
+          <w:rFonts w:ascii="Times New Roman" w:hAnsi="Times New Roman" w:cs="Times New Roman"/>
+        </w:rPr>
+        <w:tab/>
+        <w:t xml:space="preserve">A decoder is a circuit that </w:t>
+      </w:r>
+      <w:r>
+        <w:rPr>
+          <w:rFonts w:ascii="Times New Roman" w:hAnsi="Times New Roman" w:cs="Times New Roman"/>
+        </w:rPr>
+        <w:t>takes in an input En and an input bus W and, depending on whether En is a 0 or 1, decodes W. The decoded W is outputted as a bus. The bus sizes of W and Y depend on what type of decoder it is. In this lab, a 2-to-4 decoder was implemented, meaning that the input bus W was a 2-bit bus and Y, the output, was a 4-bit bus.</w:t>
+      </w:r>
+    </w:p>
+    <w:p>
+      <w:pPr>
+        <w:spacing w:line="480" w:lineRule="auto"/>
+        <w:rPr>
+          <w:rFonts w:ascii="Times New Roman" w:hAnsi="Times New Roman" w:cs="Times New Roman"/>
+        </w:rPr>
+      </w:pPr>
+      <w:r>
+        <w:rPr>
+          <w:rFonts w:ascii="Times New Roman" w:hAnsi="Times New Roman" w:cs="Times New Roman"/>
+        </w:rPr>
+        <w:tab/>
+        <w:t>A multiplexer is a circuit that takes in two input buses: input bus W, which holds values that might possibly be the output, and input bus S, which essentially decides which part of W to output. The multiplexer outputs the value of one of the parts of W; which part of W depends on S. The multiplexer (or mux) implemented in this lab was a 4-to-1 mux. This means that the input bus W was a 4-bit number, and the output was a 1-bit number (0 or 1).</w:t>
+      </w:r>
+    </w:p>
+    <w:p>
+      <w:pPr>
+        <w:spacing w:line="480" w:lineRule="auto"/>
+        <w:rPr>
+          <w:rFonts w:ascii="Times New Roman" w:hAnsi="Times New Roman" w:cs="Times New Roman"/>
+        </w:rPr>
+      </w:pPr>
+      <w:r>
+        <w:rPr>
+          <w:rFonts w:ascii="Times New Roman" w:hAnsi="Times New Roman" w:cs="Times New Roman"/>
+        </w:rPr>
+        <w:tab/>
+        <w:t>This lab was designe</w:t>
+      </w:r>
+      <w:r>
+        <w:rPr>
+          <w:rFonts w:ascii="Times New Roman" w:hAnsi="Times New Roman" w:cs="Times New Roman"/>
+        </w:rPr>
+        <w:t>d to familiarize the user with writing VHDL code for various functions. The four functions coded for were a simple combinational function, a 5-bit adder/</w:t>
+      </w:r>
+      <w:proofErr w:type="spellStart"/>
+      <w:r>
+        <w:rPr>
+          <w:rFonts w:ascii="Times New Roman" w:hAnsi="Times New Roman" w:cs="Times New Roman"/>
+        </w:rPr>
+        <w:t>subtractor</w:t>
+      </w:r>
+      <w:proofErr w:type="spellEnd"/>
+      <w:r>
+        <w:rPr>
+          <w:rFonts w:ascii="Times New Roman" w:hAnsi="Times New Roman" w:cs="Times New Roman"/>
+        </w:rPr>
+        <w:t>, a 2-to-4 decoder, and a 4-to-1 mux. All code was written and compiled successfully, and simulation results met expectations.</w:t>
+      </w:r>
+    </w:p>
+    <w:p>
+      <w:pPr>
+        <w:spacing w:line="480" w:lineRule="auto"/>
+        <w:rPr>
+          <w:rFonts w:ascii="Times New Roman" w:hAnsi="Times New Roman" w:cs="Times New Roman"/>
+        </w:rPr>
+      </w:pPr>
+      <w:r>
+        <w:rPr>
+          <w:rFonts w:ascii="Times New Roman" w:hAnsi="Times New Roman" w:cs="Times New Roman"/>
+          <w:b/>
+        </w:rPr>
+        <w:t>Design and Implementation</w:t>
+      </w:r>
+    </w:p>
+    <w:p>
+      <w:pPr>
+        <w:spacing w:line="480" w:lineRule="auto"/>
+        <w:rPr>
+          <w:rFonts w:ascii="Times New Roman" w:hAnsi="Times New Roman" w:cs="Times New Roman"/>
+        </w:rPr>
+      </w:pPr>
+      <w:r>
+        <w:rPr>
+          <w:rFonts w:ascii="Times New Roman" w:hAnsi="Times New Roman" w:cs="Times New Roman"/>
+          <w:b/>
+        </w:rPr>
+        <w:lastRenderedPageBreak/>
+        <w:tab/>
+      </w:r>
+      <w:r>
+        <w:rPr>
+          <w:rFonts w:ascii="Times New Roman" w:hAnsi="Times New Roman" w:cs="Times New Roman"/>
+        </w:rPr>
+        <w:t xml:space="preserve">The first part of the lab involved coding a VHDL program that represented the combinational </w:t>
+      </w:r>
+      <w:r>
+        <w:rPr>
+          <w:rFonts w:ascii="Times New Roman" w:hAnsi="Times New Roman" w:cs="Times New Roman"/>
+        </w:rPr>
+        <w:t>equation</w:t>
+      </w:r>
+      <w:r>
+        <w:rPr>
+          <w:rFonts w:ascii="Times New Roman" w:hAnsi="Times New Roman" w:cs="Times New Roman"/>
+        </w:rPr>
         <w:t xml:space="preserve"> </w:t>
       </w:r>
-      <w:r>
-        <w:rPr>
-          <w:rFonts w:ascii="Times New Roman" w:hAnsi="Times New Roman" w:cs="Times New Roman"/>
-        </w:rPr>
-        <w:t>and</w:t>
-      </w:r>
-      <w:r>
-        <w:rPr>
-          <w:rFonts w:ascii="Times New Roman" w:hAnsi="Times New Roman" w:cs="Times New Roman"/>
-        </w:rPr>
-        <w:t xml:space="preserve"> to</w:t>
-      </w:r>
-      <w:r>
-        <w:rPr>
-          <w:rFonts w:ascii="Times New Roman" w:hAnsi="Times New Roman" w:cs="Times New Roman"/>
-        </w:rPr>
-        <w:t xml:space="preserve"> </w:t>
-      </w:r>
-      <w:r>
-        <w:rPr>
-          <w:rFonts w:ascii="Times New Roman" w:hAnsi="Times New Roman" w:cs="Times New Roman"/>
-        </w:rPr>
-        <w:t xml:space="preserve">test the design of it using a simulation before implementing it on the FPGA board. An adder/sub </w:t>
-      </w:r>
-      <w:r>
-        <w:rPr>
-          <w:rFonts w:ascii="Times New Roman" w:hAnsi="Times New Roman" w:cs="Times New Roman"/>
-        </w:rPr>
-        <w:t xml:space="preserve">was </w:t>
-      </w:r>
-      <w:r>
-        <w:rPr>
-          <w:rFonts w:ascii="Times New Roman" w:hAnsi="Times New Roman" w:cs="Times New Roman"/>
-        </w:rPr>
-        <w:t xml:space="preserve">created and simulated using the </w:t>
-      </w:r>
-      <w:proofErr w:type="spellStart"/>
-      <w:r>
-        <w:rPr>
-          <w:rFonts w:ascii="Times New Roman" w:hAnsi="Times New Roman" w:cs="Times New Roman"/>
-        </w:rPr>
-        <w:t>Quartus</w:t>
-      </w:r>
-      <w:proofErr w:type="spellEnd"/>
-      <w:r>
-        <w:rPr>
-          <w:rFonts w:ascii="Times New Roman" w:hAnsi="Times New Roman" w:cs="Times New Roman"/>
-        </w:rPr>
-        <w:t xml:space="preserve"> II software</w:t>
-      </w:r>
-      <w:r>
-        <w:rPr>
-          <w:rFonts w:ascii="Times New Roman" w:hAnsi="Times New Roman" w:cs="Times New Roman"/>
-        </w:rPr>
-        <w:t>.</w:t>
-      </w:r>
-      <w:r>
-        <w:rPr>
-          <w:rFonts w:ascii="Times New Roman" w:hAnsi="Times New Roman" w:cs="Times New Roman"/>
-        </w:rPr>
-        <w:t xml:space="preserve"> </w:t>
-      </w:r>
-    </w:p>
-    <w:p>
-      <w:pPr>
-        <w:spacing w:line="480" w:lineRule="auto"/>
-      </w:pPr>
-      <w:r>
-        <w:rPr>
-          <w:rFonts w:ascii="Times New Roman" w:hAnsi="Times New Roman" w:cs="Times New Roman"/>
-          <w:b/>
-        </w:rPr>
-        <w:t>Introduction</w:t>
-      </w:r>
-    </w:p>
-    <w:p>
-      <w:pPr>
-        <w:spacing w:line="480" w:lineRule="auto"/>
-        <w:rPr>
-          <w:rFonts w:ascii="Times New Roman" w:hAnsi="Times New Roman" w:cs="Times New Roman"/>
-        </w:rPr>
-      </w:pPr>
-      <w:r>
-        <w:rPr>
-          <w:rFonts w:ascii="Times New Roman" w:hAnsi="Times New Roman" w:cs="Times New Roman"/>
-          <w:b/>
-        </w:rPr>
-        <w:tab/>
-      </w:r>
-      <w:proofErr w:type="spellStart"/>
-      <w:r>
-        <w:rPr>
-          <w:rFonts w:ascii="Times New Roman" w:hAnsi="Times New Roman" w:cs="Times New Roman"/>
-        </w:rPr>
-        <w:t>Quartus</w:t>
-      </w:r>
-      <w:proofErr w:type="spellEnd"/>
-      <w:r>
-        <w:rPr>
-          <w:rFonts w:ascii="Times New Roman" w:hAnsi="Times New Roman" w:cs="Times New Roman"/>
-        </w:rPr>
-        <w:t xml:space="preserve"> II is software that allows the user to create logic circuits and connect them to hardware. It works by letting the user drag and drop basic logic gates such as NOR, AND, OR, etc.  The software offers various forms of these logic gates, each having a different number of inputs. After the logic circuit has been made, the user can rename each input (e.g. “switch 1”, “button 2”) and output (e.g. “LED”) to make the circuit easier to understand. </w:t>
-      </w:r>
-    </w:p>
-    <w:p>
-      <w:pPr>
-        <w:spacing w:line="480" w:lineRule="auto"/>
-      </w:pPr>
-      <w:r>
-        <w:rPr>
-          <w:rFonts w:ascii="Times New Roman" w:hAnsi="Times New Roman" w:cs="Times New Roman"/>
-        </w:rPr>
-        <w:tab/>
-        <w:t>An adder/</w:t>
-      </w:r>
-      <w:proofErr w:type="spellStart"/>
-      <w:r>
-        <w:rPr>
-          <w:rFonts w:ascii="Times New Roman" w:hAnsi="Times New Roman" w:cs="Times New Roman"/>
-        </w:rPr>
-        <w:t>subtractor</w:t>
-      </w:r>
-      <w:proofErr w:type="spellEnd"/>
-      <w:r>
-        <w:rPr>
-          <w:rFonts w:ascii="Times New Roman" w:hAnsi="Times New Roman" w:cs="Times New Roman"/>
-        </w:rPr>
-        <w:t xml:space="preserve"> uses a multiplexer to add the two bus input sets if the add/sub input is equal to 1 and subtract the second bus input sets from the first if the add/sub input is equal to 0. Each bus input set is basically an array of integers, and the output of the adder/</w:t>
-      </w:r>
-      <w:proofErr w:type="spellStart"/>
-      <w:r>
-        <w:rPr>
-          <w:rFonts w:ascii="Times New Roman" w:hAnsi="Times New Roman" w:cs="Times New Roman"/>
-        </w:rPr>
-        <w:t>subtractor</w:t>
-      </w:r>
-      <w:proofErr w:type="spellEnd"/>
-      <w:r>
-        <w:rPr>
-          <w:rFonts w:ascii="Times New Roman" w:hAnsi="Times New Roman" w:cs="Times New Roman"/>
-        </w:rPr>
-        <w:t xml:space="preserve"> is another bus set.</w:t>
-      </w:r>
-    </w:p>
-    <w:p>
-      <w:pPr>
-        <w:spacing w:line="480" w:lineRule="auto"/>
-      </w:pPr>
-      <w:r>
-        <w:rPr>
-          <w:rFonts w:ascii="Times New Roman" w:hAnsi="Times New Roman" w:cs="Times New Roman"/>
-        </w:rPr>
-        <w:tab/>
-        <w:t>This lab was designed to familiarize the student with</w:t>
-      </w:r>
-      <w:r>
-        <w:rPr>
-          <w:rFonts w:ascii="Times New Roman" w:hAnsi="Times New Roman" w:cs="Times New Roman"/>
-        </w:rPr>
-        <w:t xml:space="preserve"> using </w:t>
-      </w:r>
-      <w:proofErr w:type="spellStart"/>
-      <w:r>
-        <w:rPr>
-          <w:rFonts w:ascii="Times New Roman" w:hAnsi="Times New Roman" w:cs="Times New Roman"/>
-        </w:rPr>
-        <w:t>Quartus</w:t>
-      </w:r>
-      <w:proofErr w:type="spellEnd"/>
-      <w:r>
-        <w:rPr>
-          <w:rFonts w:ascii="Times New Roman" w:hAnsi="Times New Roman" w:cs="Times New Roman"/>
-        </w:rPr>
-        <w:t xml:space="preserve"> II to create a circuit and simulate it on the computer software before implementing it on the FPGA hardware. </w:t>
-      </w:r>
-      <w:r>
-        <w:rPr>
-          <w:rFonts w:ascii="Times New Roman" w:hAnsi="Times New Roman" w:cs="Times New Roman"/>
-        </w:rPr>
-        <w:t>In this lab, a</w:t>
-      </w:r>
-      <w:r>
-        <w:rPr>
-          <w:rFonts w:ascii="Times New Roman" w:hAnsi="Times New Roman" w:cs="Times New Roman"/>
-        </w:rPr>
-        <w:t xml:space="preserve">n adder/sub circuit was designed in </w:t>
-      </w:r>
-      <w:proofErr w:type="spellStart"/>
-      <w:r>
-        <w:rPr>
-          <w:rFonts w:ascii="Times New Roman" w:hAnsi="Times New Roman" w:cs="Times New Roman"/>
-        </w:rPr>
-        <w:t>Quartus</w:t>
-      </w:r>
-      <w:proofErr w:type="spellEnd"/>
-      <w:r>
-        <w:rPr>
-          <w:rFonts w:ascii="Times New Roman" w:hAnsi="Times New Roman" w:cs="Times New Roman"/>
-        </w:rPr>
-        <w:t xml:space="preserve"> II and test inputs were added to it in waveform format</w:t>
-      </w:r>
-      <w:r>
-        <w:rPr>
-          <w:rFonts w:ascii="Times New Roman" w:hAnsi="Times New Roman" w:cs="Times New Roman"/>
-        </w:rPr>
-        <w:t>.</w:t>
-      </w:r>
-      <w:r>
-        <w:rPr>
-          <w:rFonts w:ascii="Times New Roman" w:hAnsi="Times New Roman" w:cs="Times New Roman"/>
-        </w:rPr>
-        <w:t xml:space="preserve"> The circuit was tested by running a simulation in </w:t>
-      </w:r>
-      <w:proofErr w:type="spellStart"/>
-      <w:r>
-        <w:rPr>
-          <w:rFonts w:ascii="Times New Roman" w:hAnsi="Times New Roman" w:cs="Times New Roman"/>
-        </w:rPr>
-        <w:t>Quartus</w:t>
-      </w:r>
-      <w:proofErr w:type="spellEnd"/>
-      <w:r>
-        <w:rPr>
-          <w:rFonts w:ascii="Times New Roman" w:hAnsi="Times New Roman" w:cs="Times New Roman"/>
-        </w:rPr>
-        <w:t xml:space="preserve"> II. The circuit was expected to output the sum of the two inputs when the add/sub input equaled 1 and the difference of the second input minus the first if the add/sub input equaled 0.</w:t>
-      </w:r>
-    </w:p>
-    <w:p>
-      <w:pPr>
-        <w:spacing w:line="480" w:lineRule="auto"/>
-      </w:pPr>
-      <w:r>
-        <w:rPr>
-          <w:rFonts w:ascii="Times New Roman" w:hAnsi="Times New Roman" w:cs="Times New Roman"/>
-          <w:b/>
-        </w:rPr>
-        <w:t>Design and Implementation</w:t>
-      </w:r>
-    </w:p>
-    <w:p>
-      <w:pPr>
-        <w:spacing w:line="480" w:lineRule="auto"/>
-        <w:rPr>
-          <w:rFonts w:ascii="Times New Roman" w:hAnsi="Times New Roman" w:cs="Times New Roman"/>
-        </w:rPr>
-      </w:pPr>
-      <w:r>
-        <w:rPr>
-          <w:rFonts w:ascii="Times New Roman" w:hAnsi="Times New Roman" w:cs="Times New Roman"/>
-          <w:b/>
-        </w:rPr>
-        <w:tab/>
-      </w:r>
-      <w:r>
-        <w:rPr>
-          <w:rFonts w:ascii="Times New Roman" w:hAnsi="Times New Roman" w:cs="Times New Roman"/>
-        </w:rPr>
-        <w:t xml:space="preserve">In </w:t>
-      </w:r>
-      <w:proofErr w:type="spellStart"/>
-      <w:r>
-        <w:rPr>
-          <w:rFonts w:ascii="Times New Roman" w:hAnsi="Times New Roman" w:cs="Times New Roman"/>
-        </w:rPr>
-        <w:t>Quartus</w:t>
-      </w:r>
-      <w:proofErr w:type="spellEnd"/>
-      <w:r>
-        <w:rPr>
-          <w:rFonts w:ascii="Times New Roman" w:hAnsi="Times New Roman" w:cs="Times New Roman"/>
-        </w:rPr>
-        <w:t xml:space="preserve"> II, a new schematic file was created and an adder/sub was added to it. Three inputs were added to it: two buses of integers to be added with and subtracted from each other, and a single input to decide whether the adder/sub would add or subtract the input buses. An output bus was added to the </w:t>
-      </w:r>
-      <w:r>
-        <w:rPr>
-          <w:rFonts w:ascii="Times New Roman" w:hAnsi="Times New Roman" w:cs="Times New Roman"/>
-        </w:rPr>
-        <w:lastRenderedPageBreak/>
-        <w:t>schematic to save the sums and differences. The inputs and outputs were renamed for readability. The finished schematic file is shown in Figure 1 below.</w:t>
-      </w:r>
     </w:p>
     <w:p>
       <w:pPr>
@@ -422,16 +345,247 @@
           <w:rFonts w:ascii="Times New Roman" w:hAnsi="Times New Roman" w:cs="Times New Roman"/>
         </w:rPr>
       </w:pPr>
+      <m:oMathPara>
+        <m:oMath>
+          <m:r>
+            <w:rPr>
+              <w:rFonts w:ascii="Cambria Math" w:hAnsi="Cambria Math" w:cs="Times New Roman"/>
+            </w:rPr>
+            <m:t>F</m:t>
+          </m:r>
+          <m:d>
+            <m:dPr>
+              <m:ctrlPr>
+                <w:rPr>
+                  <w:rFonts w:ascii="Cambria Math" w:hAnsi="Cambria Math" w:cs="Times New Roman"/>
+                  <w:i/>
+                </w:rPr>
+              </m:ctrlPr>
+            </m:dPr>
+            <m:e>
+              <m:r>
+                <w:rPr>
+                  <w:rFonts w:ascii="Cambria Math" w:hAnsi="Cambria Math" w:cs="Times New Roman"/>
+                </w:rPr>
+                <m:t>A,B,C</m:t>
+              </m:r>
+            </m:e>
+          </m:d>
+          <m:r>
+            <w:rPr>
+              <w:rFonts w:ascii="Cambria Math" w:hAnsi="Cambria Math" w:cs="Times New Roman"/>
+            </w:rPr>
+            <m:t>=</m:t>
+          </m:r>
+          <m:nary>
+            <m:naryPr>
+              <m:chr m:val="∑"/>
+              <m:limLoc m:val="undOvr"/>
+              <m:subHide m:val="1"/>
+              <m:supHide m:val="1"/>
+              <m:ctrlPr>
+                <w:rPr>
+                  <w:rFonts w:ascii="Cambria Math" w:hAnsi="Cambria Math" w:cs="Times New Roman"/>
+                  <w:i/>
+                </w:rPr>
+              </m:ctrlPr>
+            </m:naryPr>
+            <m:sub/>
+            <m:sup/>
+            <m:e>
+              <m:r>
+                <w:rPr>
+                  <w:rFonts w:ascii="Cambria Math" w:hAnsi="Cambria Math" w:cs="Times New Roman"/>
+                </w:rPr>
+                <m:t>m(0,1,2,4,5,6,7)</m:t>
+              </m:r>
+            </m:e>
+          </m:nary>
+        </m:oMath>
+      </m:oMathPara>
+    </w:p>
+    <w:p>
+      <w:pPr>
+        <w:spacing w:line="480" w:lineRule="auto"/>
+        <w:rPr>
+          <w:rFonts w:ascii="Times New Roman" w:hAnsi="Times New Roman" w:cs="Times New Roman"/>
+        </w:rPr>
+      </w:pPr>
+      <w:r>
+        <w:rPr>
+          <w:rFonts w:ascii="Times New Roman" w:hAnsi="Times New Roman" w:cs="Times New Roman"/>
+        </w:rPr>
+        <w:t>. T</w:t>
+      </w:r>
+      <w:r>
+        <w:rPr>
+          <w:rFonts w:ascii="Times New Roman" w:hAnsi="Times New Roman" w:cs="Times New Roman"/>
+        </w:rPr>
+        <w:t xml:space="preserve">his </w:t>
+      </w:r>
+      <w:r>
+        <w:rPr>
+          <w:rFonts w:ascii="Times New Roman" w:hAnsi="Times New Roman" w:cs="Times New Roman"/>
+        </w:rPr>
+        <w:t xml:space="preserve">equation was first simplified to </w:t>
+      </w:r>
+    </w:p>
+    <w:p>
+      <w:pPr>
+        <w:spacing w:line="480" w:lineRule="auto"/>
+        <w:jc w:val="center"/>
+        <w:rPr>
+          <w:rFonts w:ascii="Times New Roman" w:hAnsi="Times New Roman" w:cs="Times New Roman"/>
+        </w:rPr>
+      </w:pPr>
+      <m:oMathPara>
+        <m:oMath>
+          <m:r>
+            <w:rPr>
+              <w:rFonts w:ascii="Cambria Math" w:hAnsi="Cambria Math" w:cs="Times New Roman"/>
+            </w:rPr>
+            <m:t>F</m:t>
+          </m:r>
+          <m:d>
+            <m:dPr>
+              <m:ctrlPr>
+                <w:rPr>
+                  <w:rFonts w:ascii="Cambria Math" w:hAnsi="Cambria Math" w:cs="Times New Roman"/>
+                  <w:i/>
+                </w:rPr>
+              </m:ctrlPr>
+            </m:dPr>
+            <m:e>
+              <m:r>
+                <w:rPr>
+                  <w:rFonts w:ascii="Cambria Math" w:hAnsi="Cambria Math" w:cs="Times New Roman"/>
+                </w:rPr>
+                <m:t>A,B,C</m:t>
+              </m:r>
+            </m:e>
+          </m:d>
+          <m:r>
+            <w:rPr>
+              <w:rFonts w:ascii="Cambria Math" w:hAnsi="Cambria Math" w:cs="Times New Roman"/>
+            </w:rPr>
+            <m:t xml:space="preserve">= </m:t>
+          </m:r>
+          <m:nary>
+            <m:naryPr>
+              <m:chr m:val="∏"/>
+              <m:limLoc m:val="undOvr"/>
+              <m:subHide m:val="1"/>
+              <m:supHide m:val="1"/>
+              <m:ctrlPr>
+                <w:rPr>
+                  <w:rFonts w:ascii="Cambria Math" w:hAnsi="Cambria Math" w:cs="Times New Roman"/>
+                  <w:i/>
+                </w:rPr>
+              </m:ctrlPr>
+            </m:naryPr>
+            <m:sub/>
+            <m:sup/>
+            <m:e>
+              <m:r>
+                <w:rPr>
+                  <w:rFonts w:ascii="Cambria Math" w:hAnsi="Cambria Math" w:cs="Times New Roman"/>
+                </w:rPr>
+                <m:t>M(3)</m:t>
+              </m:r>
+            </m:e>
+          </m:nary>
+        </m:oMath>
+      </m:oMathPara>
+    </w:p>
+    <w:p>
+      <w:pPr>
+        <w:spacing w:line="480" w:lineRule="auto"/>
+        <w:rPr>
+          <w:rFonts w:ascii="Times New Roman" w:hAnsi="Times New Roman" w:cs="Times New Roman"/>
+        </w:rPr>
+      </w:pPr>
+      <w:r>
+        <w:rPr>
+          <w:rFonts w:ascii="Times New Roman" w:hAnsi="Times New Roman" w:cs="Times New Roman"/>
+        </w:rPr>
+        <w:t xml:space="preserve">, and after writing a truth table for it, the function was rewritten as </w:t>
+      </w:r>
+    </w:p>
+    <w:p>
+      <w:pPr>
+        <w:spacing w:line="480" w:lineRule="auto"/>
+        <w:jc w:val="center"/>
+        <w:rPr>
+          <w:rFonts w:ascii="Times New Roman" w:hAnsi="Times New Roman" w:cs="Times New Roman"/>
+        </w:rPr>
+      </w:pPr>
+      <m:oMathPara>
+        <m:oMath>
+          <m:r>
+            <w:rPr>
+              <w:rFonts w:ascii="Cambria Math" w:hAnsi="Cambria Math" w:cs="Times New Roman"/>
+            </w:rPr>
+            <m:t>F</m:t>
+          </m:r>
+          <m:d>
+            <m:dPr>
+              <m:ctrlPr>
+                <w:rPr>
+                  <w:rFonts w:ascii="Cambria Math" w:hAnsi="Cambria Math" w:cs="Times New Roman"/>
+                  <w:i/>
+                </w:rPr>
+              </m:ctrlPr>
+            </m:dPr>
+            <m:e>
+              <m:r>
+                <w:rPr>
+                  <w:rFonts w:ascii="Cambria Math" w:hAnsi="Cambria Math" w:cs="Times New Roman"/>
+                </w:rPr>
+                <m:t>A,B,C</m:t>
+              </m:r>
+            </m:e>
+          </m:d>
+          <m:r>
+            <w:rPr>
+              <w:rFonts w:ascii="Cambria Math" w:hAnsi="Cambria Math" w:cs="Times New Roman"/>
+            </w:rPr>
+            <m:t xml:space="preserve">= </m:t>
+          </m:r>
+        </m:oMath>
+      </m:oMathPara>
+    </w:p>
+    <w:p>
+      <w:pPr>
+        <w:spacing w:line="480" w:lineRule="auto"/>
+        <w:rPr>
+          <w:rFonts w:ascii="Times New Roman" w:hAnsi="Times New Roman" w:cs="Times New Roman"/>
+        </w:rPr>
+      </w:pPr>
+      <w:r>
+        <w:rPr>
+          <w:rFonts w:ascii="Times New Roman" w:hAnsi="Times New Roman" w:cs="Times New Roman"/>
+        </w:rPr>
+        <w:t>. After the function was written this way, VHDL code was written. The VHDL code is shown in Figure 1 below.</w:t>
+      </w:r>
+    </w:p>
+    <w:p>
+      <w:pPr>
+        <w:spacing w:line="480" w:lineRule="auto"/>
+        <w:jc w:val="center"/>
+        <w:rPr>
+          <w:rFonts w:ascii="Times New Roman" w:hAnsi="Times New Roman" w:cs="Times New Roman"/>
+        </w:rPr>
+      </w:pPr>
       <w:r>
         <w:rPr>
           <w:rFonts w:ascii="Times New Roman" w:hAnsi="Times New Roman" w:cs="Times New Roman"/>
           <w:noProof/>
         </w:rPr>
         <w:drawing>
-          <wp:inline distT="0" distB="0" distL="0" distR="0" wp14:anchorId="41B701BA" wp14:editId="24CA155D">
-            <wp:extent cx="5430008" cy="1638529"/>
-            <wp:effectExtent l="0" t="0" r="0" b="0"/>
-            <wp:docPr id="5" name="Picture 5"/>
+          <wp:inline distT="0" distB="0" distL="0" distR="0">
+            <wp:extent cx="4602435" cy="2763367"/>
+            <wp:effectExtent l="0" t="0" r="8255" b="0"/>
+            <wp:docPr id="2" name="Picture 2"/>
             <wp:cNvGraphicFramePr>
               <a:graphicFrameLocks xmlns:a="http://schemas.openxmlformats.org/drawingml/2006/main" noChangeAspect="1"/>
             </wp:cNvGraphicFramePr>
@@ -439,7 +593,7 @@
               <a:graphicData uri="http://schemas.openxmlformats.org/drawingml/2006/picture">
                 <pic:pic xmlns:pic="http://schemas.openxmlformats.org/drawingml/2006/picture">
                   <pic:nvPicPr>
-                    <pic:cNvPr id="0" name="lab5-schematic.png"/>
+                    <pic:cNvPr id="0" name="lab6a-vhdlcode.png"/>
                     <pic:cNvPicPr/>
                   </pic:nvPicPr>
                   <pic:blipFill>
@@ -457,7 +611,7 @@
                   <pic:spPr>
                     <a:xfrm>
                       <a:off x="0" y="0"/>
-                      <a:ext cx="5430008" cy="1638529"/>
+                      <a:ext cx="4602435" cy="2763367"/>
                     </a:xfrm>
                     <a:prstGeom prst="rect">
                       <a:avLst/>
@@ -482,63 +636,40 @@
         <w:rPr>
           <w:rFonts w:ascii="Times New Roman" w:hAnsi="Times New Roman" w:cs="Times New Roman"/>
           <w:b/>
-          <w:sz w:val="16"/>
-          <w:szCs w:val="16"/>
         </w:rPr>
         <w:t>Figure 1</w:t>
       </w:r>
       <w:r>
         <w:rPr>
           <w:rFonts w:ascii="Times New Roman" w:hAnsi="Times New Roman" w:cs="Times New Roman"/>
-          <w:sz w:val="16"/>
-          <w:szCs w:val="16"/>
-        </w:rPr>
-        <w:t>: schematic diagram of adder/sub with 3 inputs and 1 output bus.</w:t>
-      </w:r>
-    </w:p>
-    <w:p>
-      <w:pPr>
-        <w:spacing w:line="480" w:lineRule="auto"/>
-        <w:rPr>
-          <w:rFonts w:ascii="Times New Roman" w:hAnsi="Times New Roman" w:cs="Times New Roman"/>
-        </w:rPr>
-      </w:pPr>
-      <w:r>
-        <w:rPr>
-          <w:rFonts w:ascii="Times New Roman" w:hAnsi="Times New Roman" w:cs="Times New Roman"/>
-        </w:rPr>
-        <w:tab/>
-        <w:t>After the schematic was created</w:t>
-      </w:r>
-      <w:r>
-        <w:rPr>
-          <w:rFonts w:ascii="Times New Roman" w:hAnsi="Times New Roman" w:cs="Times New Roman"/>
-        </w:rPr>
-        <w:t xml:space="preserve"> and compiled</w:t>
-      </w:r>
-      <w:r>
-        <w:rPr>
-          <w:rFonts w:ascii="Times New Roman" w:hAnsi="Times New Roman" w:cs="Times New Roman"/>
-        </w:rPr>
-        <w:t>, test cases were added to it</w:t>
-      </w:r>
-      <w:r>
-        <w:rPr>
-          <w:rFonts w:ascii="Times New Roman" w:hAnsi="Times New Roman" w:cs="Times New Roman"/>
-        </w:rPr>
-        <w:t xml:space="preserve"> by using a waveform diagram</w:t>
-      </w:r>
-      <w:r>
-        <w:rPr>
-          <w:rFonts w:ascii="Times New Roman" w:hAnsi="Times New Roman" w:cs="Times New Roman"/>
-        </w:rPr>
-        <w:t xml:space="preserve">. </w:t>
-      </w:r>
-      <w:r>
-        <w:rPr>
-          <w:rFonts w:ascii="Times New Roman" w:hAnsi="Times New Roman" w:cs="Times New Roman"/>
-        </w:rPr>
-        <w:t>The test cases are shown in Figure 2 below.</w:t>
+        </w:rPr>
+        <w:t xml:space="preserve">: VHDL code for </w:t>
+      </w:r>
+      <w:r>
+        <w:rPr>
+          <w:rFonts w:ascii="Times New Roman" w:hAnsi="Times New Roman" w:cs="Times New Roman"/>
+        </w:rPr>
+        <w:t>a combinational function</w:t>
+      </w:r>
+      <w:r>
+        <w:rPr>
+          <w:rFonts w:ascii="Times New Roman" w:hAnsi="Times New Roman" w:cs="Times New Roman"/>
+        </w:rPr>
+        <w:t>.</w:t>
+      </w:r>
+    </w:p>
+    <w:p>
+      <w:pPr>
+        <w:spacing w:line="480" w:lineRule="auto"/>
+        <w:rPr>
+          <w:rFonts w:ascii="Times New Roman" w:hAnsi="Times New Roman" w:cs="Times New Roman"/>
+        </w:rPr>
+      </w:pPr>
+      <w:r>
+        <w:rPr>
+          <w:rFonts w:ascii="Times New Roman" w:hAnsi="Times New Roman" w:cs="Times New Roman"/>
+        </w:rPr>
+        <w:t>The code was compiled, and a simulation was run to test the code’s functionality. Simulation results are shown in Figure 2 below.</w:t>
       </w:r>
     </w:p>
     <w:p>
@@ -554,11 +685,12 @@
           <w:rFonts w:ascii="Times New Roman" w:hAnsi="Times New Roman" w:cs="Times New Roman"/>
           <w:noProof/>
         </w:rPr>
+        <w:lastRenderedPageBreak/>
         <w:drawing>
-          <wp:inline distT="0" distB="0" distL="0" distR="0" wp14:anchorId="540562AD" wp14:editId="6DA77417">
-            <wp:extent cx="5943600" cy="1344930"/>
-            <wp:effectExtent l="0" t="0" r="0" b="7620"/>
-            <wp:docPr id="6" name="Picture 6"/>
+          <wp:inline distT="0" distB="0" distL="0" distR="0">
+            <wp:extent cx="5943600" cy="643255"/>
+            <wp:effectExtent l="0" t="0" r="0" b="4445"/>
+            <wp:docPr id="3" name="Picture 3"/>
             <wp:cNvGraphicFramePr>
               <a:graphicFrameLocks xmlns:a="http://schemas.openxmlformats.org/drawingml/2006/main" noChangeAspect="1"/>
             </wp:cNvGraphicFramePr>
@@ -566,7 +698,7 @@
               <a:graphicData uri="http://schemas.openxmlformats.org/drawingml/2006/picture">
                 <pic:pic xmlns:pic="http://schemas.openxmlformats.org/drawingml/2006/picture">
                   <pic:nvPicPr>
-                    <pic:cNvPr id="0" name="lab5-testcases.png"/>
+                    <pic:cNvPr id="0" name="lab6a-waveformfile.png"/>
                     <pic:cNvPicPr/>
                   </pic:nvPicPr>
                   <pic:blipFill>
@@ -584,7 +716,7 @@
                   <pic:spPr>
                     <a:xfrm>
                       <a:off x="0" y="0"/>
-                      <a:ext cx="5943600" cy="1344930"/>
+                      <a:ext cx="5943600" cy="643255"/>
                     </a:xfrm>
                     <a:prstGeom prst="rect">
                       <a:avLst/>
@@ -603,42 +735,20 @@
         <w:jc w:val="center"/>
         <w:rPr>
           <w:rFonts w:ascii="Times New Roman" w:hAnsi="Times New Roman" w:cs="Times New Roman"/>
-          <w:sz w:val="16"/>
-          <w:szCs w:val="16"/>
         </w:rPr>
       </w:pPr>
       <w:r>
         <w:rPr>
           <w:rFonts w:ascii="Times New Roman" w:hAnsi="Times New Roman" w:cs="Times New Roman"/>
           <w:b/>
-          <w:sz w:val="16"/>
-          <w:szCs w:val="16"/>
         </w:rPr>
         <w:t>Figure 2</w:t>
       </w:r>
       <w:r>
         <w:rPr>
           <w:rFonts w:ascii="Times New Roman" w:hAnsi="Times New Roman" w:cs="Times New Roman"/>
-          <w:sz w:val="16"/>
-          <w:szCs w:val="16"/>
-        </w:rPr>
-        <w:t xml:space="preserve">: test cases for the circuit. </w:t>
-      </w:r>
-      <w:r>
-        <w:rPr>
-          <w:rFonts w:ascii="Times New Roman" w:hAnsi="Times New Roman" w:cs="Times New Roman"/>
-          <w:sz w:val="16"/>
-          <w:szCs w:val="16"/>
-        </w:rPr>
-        <w:t>From top to bottom: add/sub input (0 for subtraction, 1 for addition), first input bus, second input bus, and output bus (X)</w:t>
-      </w:r>
-      <w:r>
-        <w:rPr>
-          <w:rFonts w:ascii="Times New Roman" w:hAnsi="Times New Roman" w:cs="Times New Roman"/>
-          <w:sz w:val="16"/>
-          <w:szCs w:val="16"/>
-        </w:rPr>
-        <w:t>.</w:t>
+        </w:rPr>
+        <w:t>: Simulation results for a combinational circuit.</w:t>
       </w:r>
     </w:p>
     <w:p>
@@ -653,13 +763,47 @@
           <w:rFonts w:ascii="Times New Roman" w:hAnsi="Times New Roman" w:cs="Times New Roman"/>
         </w:rPr>
         <w:tab/>
-        <w:t>Once the test cases were completed, the circuit was compiled again, and a simulation was run.</w:t>
-      </w:r>
-      <w:r>
-        <w:rPr>
-          <w:rFonts w:ascii="Times New Roman" w:hAnsi="Times New Roman" w:cs="Times New Roman"/>
-        </w:rPr>
-        <w:t xml:space="preserve"> The results of this simulation are shown in Figure 3 below.</w:t>
+        <w:t>For the second part of the lab, VHDL code was written to implement a 5-bit adder/</w:t>
+      </w:r>
+      <w:proofErr w:type="spellStart"/>
+      <w:r>
+        <w:rPr>
+          <w:rFonts w:ascii="Times New Roman" w:hAnsi="Times New Roman" w:cs="Times New Roman"/>
+        </w:rPr>
+        <w:t>subtractor</w:t>
+      </w:r>
+      <w:proofErr w:type="spellEnd"/>
+      <w:r>
+        <w:rPr>
+          <w:rFonts w:ascii="Times New Roman" w:hAnsi="Times New Roman" w:cs="Times New Roman"/>
+        </w:rPr>
+        <w:t xml:space="preserve">. </w:t>
+      </w:r>
+      <w:proofErr w:type="gramStart"/>
+      <w:r>
+        <w:rPr>
+          <w:rFonts w:ascii="Times New Roman" w:hAnsi="Times New Roman" w:cs="Times New Roman"/>
+        </w:rPr>
+        <w:t>This</w:t>
+      </w:r>
+      <w:proofErr w:type="gramEnd"/>
+      <w:r>
+        <w:rPr>
+          <w:rFonts w:ascii="Times New Roman" w:hAnsi="Times New Roman" w:cs="Times New Roman"/>
+        </w:rPr>
+        <w:t xml:space="preserve"> add/sub added or subtracted numbers between -15 and +16 (because signed 5-bit numbers can only go that low</w:t>
+      </w:r>
+      <w:r>
+        <w:rPr>
+          <w:rFonts w:ascii="Times New Roman" w:hAnsi="Times New Roman" w:cs="Times New Roman"/>
+        </w:rPr>
+        <w:t>/high</w:t>
+      </w:r>
+      <w:r>
+        <w:rPr>
+          <w:rFonts w:ascii="Times New Roman" w:hAnsi="Times New Roman" w:cs="Times New Roman"/>
+        </w:rPr>
+        <w:t>). VHDL code for the circuit is shown in Figure 3 below.</w:t>
       </w:r>
     </w:p>
     <w:p>
@@ -677,9 +821,9 @@
         </w:rPr>
         <w:drawing>
           <wp:inline distT="0" distB="0" distL="0" distR="0">
-            <wp:extent cx="5943600" cy="728980"/>
-            <wp:effectExtent l="0" t="0" r="0" b="0"/>
-            <wp:docPr id="1" name="Picture 1"/>
+            <wp:extent cx="5943600" cy="3154680"/>
+            <wp:effectExtent l="0" t="0" r="0" b="7620"/>
+            <wp:docPr id="4" name="Picture 4"/>
             <wp:cNvGraphicFramePr>
               <a:graphicFrameLocks xmlns:a="http://schemas.openxmlformats.org/drawingml/2006/main" noChangeAspect="1"/>
             </wp:cNvGraphicFramePr>
@@ -687,7 +831,7 @@
               <a:graphicData uri="http://schemas.openxmlformats.org/drawingml/2006/picture">
                 <pic:pic xmlns:pic="http://schemas.openxmlformats.org/drawingml/2006/picture">
                   <pic:nvPicPr>
-                    <pic:cNvPr id="0" name="lab5-simulationresults.png"/>
+                    <pic:cNvPr id="0" name="lab6b-vhdlcode.png"/>
                     <pic:cNvPicPr/>
                   </pic:nvPicPr>
                   <pic:blipFill>
@@ -705,7 +849,7 @@
                   <pic:spPr>
                     <a:xfrm>
                       <a:off x="0" y="0"/>
-                      <a:ext cx="5943600" cy="728980"/>
+                      <a:ext cx="5943600" cy="3154680"/>
                     </a:xfrm>
                     <a:prstGeom prst="rect">
                       <a:avLst/>
@@ -724,118 +868,672 @@
         <w:jc w:val="center"/>
         <w:rPr>
           <w:rFonts w:ascii="Times New Roman" w:hAnsi="Times New Roman" w:cs="Times New Roman"/>
-          <w:sz w:val="16"/>
-          <w:szCs w:val="16"/>
         </w:rPr>
       </w:pPr>
       <w:r>
         <w:rPr>
           <w:rFonts w:ascii="Times New Roman" w:hAnsi="Times New Roman" w:cs="Times New Roman"/>
           <w:b/>
-          <w:sz w:val="16"/>
-          <w:szCs w:val="16"/>
         </w:rPr>
         <w:t>Figure 3</w:t>
       </w:r>
       <w:r>
         <w:rPr>
           <w:rFonts w:ascii="Times New Roman" w:hAnsi="Times New Roman" w:cs="Times New Roman"/>
-          <w:sz w:val="16"/>
-          <w:szCs w:val="16"/>
-        </w:rPr>
-        <w:t>: simulation results for adder/sub circuit.</w:t>
-      </w:r>
-    </w:p>
-    <w:p>
-      <w:pPr>
-        <w:spacing w:line="480" w:lineRule="auto"/>
-      </w:pPr>
-      <w:r>
-        <w:rPr>
-          <w:rFonts w:ascii="Times New Roman" w:hAnsi="Times New Roman" w:cs="Times New Roman"/>
+        </w:rPr>
+        <w:t>: VHDL code for adder/sub.</w:t>
+      </w:r>
+    </w:p>
+    <w:p>
+      <w:pPr>
+        <w:spacing w:line="480" w:lineRule="auto"/>
+        <w:rPr>
+          <w:rFonts w:ascii="Times New Roman" w:hAnsi="Times New Roman" w:cs="Times New Roman"/>
+        </w:rPr>
+      </w:pPr>
+      <w:r>
+        <w:rPr>
+          <w:rFonts w:ascii="Times New Roman" w:hAnsi="Times New Roman" w:cs="Times New Roman"/>
+        </w:rPr>
+        <w:t xml:space="preserve">Once the code compiled correctly, it was tested using a simulation in </w:t>
+      </w:r>
+      <w:proofErr w:type="spellStart"/>
+      <w:r>
+        <w:rPr>
+          <w:rFonts w:ascii="Times New Roman" w:hAnsi="Times New Roman" w:cs="Times New Roman"/>
+        </w:rPr>
+        <w:t>Quartus</w:t>
+      </w:r>
+      <w:proofErr w:type="spellEnd"/>
+      <w:r>
+        <w:rPr>
+          <w:rFonts w:ascii="Times New Roman" w:hAnsi="Times New Roman" w:cs="Times New Roman"/>
+        </w:rPr>
+        <w:t xml:space="preserve"> II. The simulation results are shown in Figure 4 below.</w:t>
+      </w:r>
+    </w:p>
+    <w:p>
+      <w:pPr>
+        <w:spacing w:line="480" w:lineRule="auto"/>
+        <w:jc w:val="center"/>
+        <w:rPr>
+          <w:rFonts w:ascii="Times New Roman" w:hAnsi="Times New Roman" w:cs="Times New Roman"/>
+        </w:rPr>
+      </w:pPr>
+      <w:r>
+        <w:rPr>
+          <w:rFonts w:ascii="Times New Roman" w:hAnsi="Times New Roman" w:cs="Times New Roman"/>
+          <w:noProof/>
         </w:rPr>
         <w:lastRenderedPageBreak/>
+        <w:drawing>
+          <wp:inline distT="0" distB="0" distL="0" distR="0">
+            <wp:extent cx="5943600" cy="1640840"/>
+            <wp:effectExtent l="0" t="0" r="0" b="0"/>
+            <wp:docPr id="7" name="Picture 7"/>
+            <wp:cNvGraphicFramePr>
+              <a:graphicFrameLocks xmlns:a="http://schemas.openxmlformats.org/drawingml/2006/main" noChangeAspect="1"/>
+            </wp:cNvGraphicFramePr>
+            <a:graphic xmlns:a="http://schemas.openxmlformats.org/drawingml/2006/main">
+              <a:graphicData uri="http://schemas.openxmlformats.org/drawingml/2006/picture">
+                <pic:pic xmlns:pic="http://schemas.openxmlformats.org/drawingml/2006/picture">
+                  <pic:nvPicPr>
+                    <pic:cNvPr id="0" name="lab6b-waveformfile.png"/>
+                    <pic:cNvPicPr/>
+                  </pic:nvPicPr>
+                  <pic:blipFill>
+                    <a:blip r:embed="rId8">
+                      <a:extLst>
+                        <a:ext uri="{28A0092B-C50C-407E-A947-70E740481C1C}">
+                          <a14:useLocalDpi xmlns:a14="http://schemas.microsoft.com/office/drawing/2010/main" val="0"/>
+                        </a:ext>
+                      </a:extLst>
+                    </a:blip>
+                    <a:stretch>
+                      <a:fillRect/>
+                    </a:stretch>
+                  </pic:blipFill>
+                  <pic:spPr>
+                    <a:xfrm>
+                      <a:off x="0" y="0"/>
+                      <a:ext cx="5943600" cy="1640840"/>
+                    </a:xfrm>
+                    <a:prstGeom prst="rect">
+                      <a:avLst/>
+                    </a:prstGeom>
+                  </pic:spPr>
+                </pic:pic>
+              </a:graphicData>
+            </a:graphic>
+          </wp:inline>
+        </w:drawing>
+      </w:r>
+    </w:p>
+    <w:p>
+      <w:pPr>
+        <w:spacing w:line="480" w:lineRule="auto"/>
+        <w:jc w:val="center"/>
+        <w:rPr>
+          <w:rFonts w:ascii="Times New Roman" w:hAnsi="Times New Roman" w:cs="Times New Roman"/>
+        </w:rPr>
+      </w:pPr>
+      <w:r>
+        <w:rPr>
+          <w:rFonts w:ascii="Times New Roman" w:hAnsi="Times New Roman" w:cs="Times New Roman"/>
+          <w:b/>
+        </w:rPr>
+        <w:t>Figure 4</w:t>
+      </w:r>
+      <w:r>
+        <w:rPr>
+          <w:rFonts w:ascii="Times New Roman" w:hAnsi="Times New Roman" w:cs="Times New Roman"/>
+        </w:rPr>
+        <w:t>: Simulation results for adder/sub.</w:t>
+      </w:r>
+    </w:p>
+    <w:p>
+      <w:pPr>
+        <w:spacing w:line="480" w:lineRule="auto"/>
+        <w:rPr>
+          <w:rFonts w:ascii="Times New Roman" w:hAnsi="Times New Roman" w:cs="Times New Roman"/>
+        </w:rPr>
+      </w:pPr>
+      <w:r>
+        <w:rPr>
+          <w:rFonts w:ascii="Times New Roman" w:hAnsi="Times New Roman" w:cs="Times New Roman"/>
+        </w:rPr>
+        <w:t xml:space="preserve">When input </w:t>
+      </w:r>
+      <w:proofErr w:type="spellStart"/>
+      <w:r>
+        <w:rPr>
+          <w:rFonts w:ascii="Times New Roman" w:hAnsi="Times New Roman" w:cs="Times New Roman"/>
+        </w:rPr>
+        <w:t>add_sub</w:t>
+      </w:r>
+      <w:proofErr w:type="spellEnd"/>
+      <w:r>
+        <w:rPr>
+          <w:rFonts w:ascii="Times New Roman" w:hAnsi="Times New Roman" w:cs="Times New Roman"/>
+        </w:rPr>
+        <w:t xml:space="preserve"> equals 1, X and Y are added </w:t>
+      </w:r>
+      <w:proofErr w:type="gramStart"/>
+      <w:r>
+        <w:rPr>
+          <w:rFonts w:ascii="Times New Roman" w:hAnsi="Times New Roman" w:cs="Times New Roman"/>
+        </w:rPr>
+        <w:t>together,</w:t>
+      </w:r>
+      <w:proofErr w:type="gramEnd"/>
+      <w:r>
+        <w:rPr>
+          <w:rFonts w:ascii="Times New Roman" w:hAnsi="Times New Roman" w:cs="Times New Roman"/>
+        </w:rPr>
+        <w:t xml:space="preserve"> and vice versa when </w:t>
+      </w:r>
+      <w:proofErr w:type="spellStart"/>
+      <w:r>
+        <w:rPr>
+          <w:rFonts w:ascii="Times New Roman" w:hAnsi="Times New Roman" w:cs="Times New Roman"/>
+        </w:rPr>
+        <w:t>add_sub</w:t>
+      </w:r>
+      <w:proofErr w:type="spellEnd"/>
+      <w:r>
+        <w:rPr>
+          <w:rFonts w:ascii="Times New Roman" w:hAnsi="Times New Roman" w:cs="Times New Roman"/>
+        </w:rPr>
+        <w:t xml:space="preserve"> equals 0. When output Overflow is 1, the sum or difference between X and Y was out of range (that is, either </w:t>
+      </w:r>
+      <w:r>
+        <w:rPr>
+          <w:rFonts w:ascii="Times New Roman" w:hAnsi="Times New Roman" w:cs="Times New Roman"/>
+        </w:rPr>
+        <w:t xml:space="preserve">as low as </w:t>
+      </w:r>
+      <w:r>
+        <w:rPr>
+          <w:rFonts w:ascii="Times New Roman" w:hAnsi="Times New Roman" w:cs="Times New Roman"/>
+        </w:rPr>
+        <w:t xml:space="preserve">-15 or </w:t>
+      </w:r>
+      <w:r>
+        <w:rPr>
+          <w:rFonts w:ascii="Times New Roman" w:hAnsi="Times New Roman" w:cs="Times New Roman"/>
+        </w:rPr>
+        <w:t>as high as</w:t>
+      </w:r>
+      <w:r>
+        <w:rPr>
+          <w:rFonts w:ascii="Times New Roman" w:hAnsi="Times New Roman" w:cs="Times New Roman"/>
+        </w:rPr>
+        <w:t xml:space="preserve"> +16)</w:t>
+      </w:r>
+      <w:r>
+        <w:rPr>
+          <w:rFonts w:ascii="Times New Roman" w:hAnsi="Times New Roman" w:cs="Times New Roman"/>
+        </w:rPr>
+        <w:t xml:space="preserve"> </w:t>
+      </w:r>
+      <w:proofErr w:type="gramStart"/>
+      <w:r>
+        <w:rPr>
+          <w:rFonts w:ascii="Times New Roman" w:hAnsi="Times New Roman" w:cs="Times New Roman"/>
+        </w:rPr>
+        <w:t>For</w:t>
+      </w:r>
+      <w:proofErr w:type="gramEnd"/>
+      <w:r>
+        <w:rPr>
+          <w:rFonts w:ascii="Times New Roman" w:hAnsi="Times New Roman" w:cs="Times New Roman"/>
+        </w:rPr>
+        <w:t xml:space="preserve"> example, from 0 to 100 ns, the add/sub outputted the sum of X and Y, which was +16. The Result for that time frame, though, was -16 due to overflow</w:t>
+      </w:r>
+      <w:r>
+        <w:rPr>
+          <w:rFonts w:ascii="Times New Roman" w:hAnsi="Times New Roman" w:cs="Times New Roman"/>
+        </w:rPr>
+        <w:t xml:space="preserve">. When output </w:t>
+      </w:r>
+      <w:proofErr w:type="spellStart"/>
+      <w:r>
+        <w:rPr>
+          <w:rFonts w:ascii="Times New Roman" w:hAnsi="Times New Roman" w:cs="Times New Roman"/>
+        </w:rPr>
+        <w:t>zero_flag</w:t>
+      </w:r>
+      <w:proofErr w:type="spellEnd"/>
+      <w:r>
+        <w:rPr>
+          <w:rFonts w:ascii="Times New Roman" w:hAnsi="Times New Roman" w:cs="Times New Roman"/>
+        </w:rPr>
+        <w:t xml:space="preserve"> is 1, Result must have been 0. </w:t>
+      </w:r>
+      <w:bookmarkStart w:id="0" w:name="_GoBack"/>
+      <w:bookmarkEnd w:id="0"/>
+    </w:p>
+    <w:p>
+      <w:pPr>
+        <w:spacing w:line="480" w:lineRule="auto"/>
+        <w:rPr>
+          <w:rFonts w:ascii="Times New Roman" w:hAnsi="Times New Roman" w:cs="Times New Roman"/>
+        </w:rPr>
+      </w:pPr>
+      <w:r>
+        <w:rPr>
+          <w:rFonts w:ascii="Times New Roman" w:hAnsi="Times New Roman" w:cs="Times New Roman"/>
+        </w:rPr>
         <w:tab/>
-        <w:t>For every instance in which the add/sub input was 1, the values of the first and second input buses at that time were added together to form the value of the output bus at that time. For every instance in which the add/sub input was 0, the value of the second input bus at that time was subtracted from the value of the first input bus at that time. Every value in the output bus is corre</w:t>
-      </w:r>
-      <w:r>
-        <w:rPr>
-          <w:rFonts w:ascii="Times New Roman" w:hAnsi="Times New Roman" w:cs="Times New Roman"/>
-        </w:rPr>
-        <w:t xml:space="preserve">ct except for the output where 251 </w:t>
+        <w:t>For the third part of the lab, VHDL code was written to implement a 2-to-4 decoder. VHDL code for the decoder is shown in Figure 5 below.</w:t>
+      </w:r>
+    </w:p>
+    <w:p>
+      <w:pPr>
+        <w:spacing w:line="480" w:lineRule="auto"/>
+        <w:jc w:val="center"/>
+        <w:rPr>
+          <w:rFonts w:ascii="Times New Roman" w:hAnsi="Times New Roman" w:cs="Times New Roman"/>
+        </w:rPr>
+      </w:pPr>
+      <w:r>
+        <w:rPr>
+          <w:rFonts w:ascii="Times New Roman" w:hAnsi="Times New Roman" w:cs="Times New Roman"/>
+          <w:noProof/>
+        </w:rPr>
+        <w:lastRenderedPageBreak/>
+        <w:drawing>
+          <wp:inline distT="0" distB="0" distL="0" distR="0">
+            <wp:extent cx="4307041" cy="3678137"/>
+            <wp:effectExtent l="0" t="0" r="0" b="0"/>
+            <wp:docPr id="8" name="Picture 8"/>
+            <wp:cNvGraphicFramePr>
+              <a:graphicFrameLocks xmlns:a="http://schemas.openxmlformats.org/drawingml/2006/main" noChangeAspect="1"/>
+            </wp:cNvGraphicFramePr>
+            <a:graphic xmlns:a="http://schemas.openxmlformats.org/drawingml/2006/main">
+              <a:graphicData uri="http://schemas.openxmlformats.org/drawingml/2006/picture">
+                <pic:pic xmlns:pic="http://schemas.openxmlformats.org/drawingml/2006/picture">
+                  <pic:nvPicPr>
+                    <pic:cNvPr id="0" name="lab6c-vhdlcode.png"/>
+                    <pic:cNvPicPr/>
+                  </pic:nvPicPr>
+                  <pic:blipFill>
+                    <a:blip r:embed="rId9">
+                      <a:extLst>
+                        <a:ext uri="{28A0092B-C50C-407E-A947-70E740481C1C}">
+                          <a14:useLocalDpi xmlns:a14="http://schemas.microsoft.com/office/drawing/2010/main" val="0"/>
+                        </a:ext>
+                      </a:extLst>
+                    </a:blip>
+                    <a:stretch>
+                      <a:fillRect/>
+                    </a:stretch>
+                  </pic:blipFill>
+                  <pic:spPr>
+                    <a:xfrm>
+                      <a:off x="0" y="0"/>
+                      <a:ext cx="4307041" cy="3678137"/>
+                    </a:xfrm>
+                    <a:prstGeom prst="rect">
+                      <a:avLst/>
+                    </a:prstGeom>
+                  </pic:spPr>
+                </pic:pic>
+              </a:graphicData>
+            </a:graphic>
+          </wp:inline>
+        </w:drawing>
+      </w:r>
+    </w:p>
+    <w:p>
+      <w:pPr>
+        <w:spacing w:line="480" w:lineRule="auto"/>
+        <w:jc w:val="center"/>
+        <w:rPr>
+          <w:rFonts w:ascii="Times New Roman" w:hAnsi="Times New Roman" w:cs="Times New Roman"/>
+        </w:rPr>
+      </w:pPr>
+      <w:r>
+        <w:rPr>
+          <w:rFonts w:ascii="Times New Roman" w:hAnsi="Times New Roman" w:cs="Times New Roman"/>
+          <w:b/>
+        </w:rPr>
+        <w:t>Figure 5</w:t>
+      </w:r>
+      <w:r>
+        <w:rPr>
+          <w:rFonts w:ascii="Times New Roman" w:hAnsi="Times New Roman" w:cs="Times New Roman"/>
+        </w:rPr>
+        <w:t>: VHDL code for a 2-to-4 decoder.</w:t>
+      </w:r>
+    </w:p>
+    <w:p>
+      <w:pPr>
+        <w:spacing w:line="480" w:lineRule="auto"/>
+        <w:rPr>
+          <w:rFonts w:ascii="Times New Roman" w:hAnsi="Times New Roman" w:cs="Times New Roman"/>
+        </w:rPr>
+      </w:pPr>
+      <w:r>
+        <w:rPr>
+          <w:rFonts w:ascii="Times New Roman" w:hAnsi="Times New Roman" w:cs="Times New Roman"/>
+        </w:rPr>
+        <w:t>The VHDL code was compiled, and a simulation was run. The results of the simulation are shown in Figure 6 below.</w:t>
+      </w:r>
+    </w:p>
+    <w:p>
+      <w:pPr>
+        <w:spacing w:line="480" w:lineRule="auto"/>
+        <w:jc w:val="center"/>
+        <w:rPr>
+          <w:rFonts w:ascii="Times New Roman" w:hAnsi="Times New Roman" w:cs="Times New Roman"/>
+        </w:rPr>
+      </w:pPr>
+      <w:r>
+        <w:rPr>
+          <w:rFonts w:ascii="Times New Roman" w:hAnsi="Times New Roman" w:cs="Times New Roman"/>
+          <w:noProof/>
+        </w:rPr>
+        <w:drawing>
+          <wp:inline distT="0" distB="0" distL="0" distR="0">
+            <wp:extent cx="5943600" cy="680085"/>
+            <wp:effectExtent l="0" t="0" r="0" b="5715"/>
+            <wp:docPr id="9" name="Picture 9"/>
+            <wp:cNvGraphicFramePr>
+              <a:graphicFrameLocks xmlns:a="http://schemas.openxmlformats.org/drawingml/2006/main" noChangeAspect="1"/>
+            </wp:cNvGraphicFramePr>
+            <a:graphic xmlns:a="http://schemas.openxmlformats.org/drawingml/2006/main">
+              <a:graphicData uri="http://schemas.openxmlformats.org/drawingml/2006/picture">
+                <pic:pic xmlns:pic="http://schemas.openxmlformats.org/drawingml/2006/picture">
+                  <pic:nvPicPr>
+                    <pic:cNvPr id="0" name="lab6c-waveformfile.png"/>
+                    <pic:cNvPicPr/>
+                  </pic:nvPicPr>
+                  <pic:blipFill>
+                    <a:blip r:embed="rId10">
+                      <a:extLst>
+                        <a:ext uri="{28A0092B-C50C-407E-A947-70E740481C1C}">
+                          <a14:useLocalDpi xmlns:a14="http://schemas.microsoft.com/office/drawing/2010/main" val="0"/>
+                        </a:ext>
+                      </a:extLst>
+                    </a:blip>
+                    <a:stretch>
+                      <a:fillRect/>
+                    </a:stretch>
+                  </pic:blipFill>
+                  <pic:spPr>
+                    <a:xfrm>
+                      <a:off x="0" y="0"/>
+                      <a:ext cx="5943600" cy="680085"/>
+                    </a:xfrm>
+                    <a:prstGeom prst="rect">
+                      <a:avLst/>
+                    </a:prstGeom>
+                  </pic:spPr>
+                </pic:pic>
+              </a:graphicData>
+            </a:graphic>
+          </wp:inline>
+        </w:drawing>
+      </w:r>
+    </w:p>
+    <w:p>
+      <w:pPr>
+        <w:spacing w:line="480" w:lineRule="auto"/>
+        <w:jc w:val="center"/>
+        <w:rPr>
+          <w:rFonts w:ascii="Times New Roman" w:hAnsi="Times New Roman" w:cs="Times New Roman"/>
+        </w:rPr>
+      </w:pPr>
+      <w:r>
+        <w:rPr>
+          <w:rFonts w:ascii="Times New Roman" w:hAnsi="Times New Roman" w:cs="Times New Roman"/>
+          <w:b/>
+        </w:rPr>
+        <w:t>Figure 6</w:t>
+      </w:r>
+      <w:r>
+        <w:rPr>
+          <w:rFonts w:ascii="Times New Roman" w:hAnsi="Times New Roman" w:cs="Times New Roman"/>
+        </w:rPr>
+        <w:t>: Simulation results for 2-to-4 decoder.</w:t>
+      </w:r>
+    </w:p>
+    <w:p>
+      <w:pPr>
+        <w:spacing w:line="480" w:lineRule="auto"/>
+        <w:rPr>
+          <w:rFonts w:ascii="Times New Roman" w:hAnsi="Times New Roman" w:cs="Times New Roman"/>
+        </w:rPr>
+      </w:pPr>
+      <w:r>
+        <w:rPr>
+          <w:rFonts w:ascii="Times New Roman" w:hAnsi="Times New Roman" w:cs="Times New Roman"/>
+        </w:rPr>
+        <w:tab/>
+        <w:t>The fourth part of the lab involved writing VHDL code for a 4-to-1 multiplexer. The VHDL code for this multiplexer is shown in Figure 7 below.</w:t>
+      </w:r>
+    </w:p>
+    <w:p>
+      <w:pPr>
+        <w:spacing w:line="480" w:lineRule="auto"/>
+        <w:jc w:val="center"/>
+        <w:rPr>
+          <w:rFonts w:ascii="Times New Roman" w:hAnsi="Times New Roman" w:cs="Times New Roman"/>
+        </w:rPr>
+      </w:pPr>
+      <w:r>
+        <w:rPr>
+          <w:rFonts w:ascii="Times New Roman" w:hAnsi="Times New Roman" w:cs="Times New Roman"/>
+          <w:noProof/>
+        </w:rPr>
+        <w:lastRenderedPageBreak/>
+        <w:drawing>
+          <wp:inline distT="0" distB="0" distL="0" distR="0">
+            <wp:extent cx="5917417" cy="4135522"/>
+            <wp:effectExtent l="0" t="0" r="7620" b="0"/>
+            <wp:docPr id="11" name="Picture 11"/>
+            <wp:cNvGraphicFramePr>
+              <a:graphicFrameLocks xmlns:a="http://schemas.openxmlformats.org/drawingml/2006/main" noChangeAspect="1"/>
+            </wp:cNvGraphicFramePr>
+            <a:graphic xmlns:a="http://schemas.openxmlformats.org/drawingml/2006/main">
+              <a:graphicData uri="http://schemas.openxmlformats.org/drawingml/2006/picture">
+                <pic:pic xmlns:pic="http://schemas.openxmlformats.org/drawingml/2006/picture">
+                  <pic:nvPicPr>
+                    <pic:cNvPr id="0" name="lab6d-vhdlcode.png"/>
+                    <pic:cNvPicPr/>
+                  </pic:nvPicPr>
+                  <pic:blipFill>
+                    <a:blip r:embed="rId11">
+                      <a:extLst>
+                        <a:ext uri="{28A0092B-C50C-407E-A947-70E740481C1C}">
+                          <a14:useLocalDpi xmlns:a14="http://schemas.microsoft.com/office/drawing/2010/main" val="0"/>
+                        </a:ext>
+                      </a:extLst>
+                    </a:blip>
+                    <a:stretch>
+                      <a:fillRect/>
+                    </a:stretch>
+                  </pic:blipFill>
+                  <pic:spPr>
+                    <a:xfrm>
+                      <a:off x="0" y="0"/>
+                      <a:ext cx="5917417" cy="4135522"/>
+                    </a:xfrm>
+                    <a:prstGeom prst="rect">
+                      <a:avLst/>
+                    </a:prstGeom>
+                  </pic:spPr>
+                </pic:pic>
+              </a:graphicData>
+            </a:graphic>
+          </wp:inline>
+        </w:drawing>
+      </w:r>
+    </w:p>
+    <w:p>
+      <w:pPr>
+        <w:spacing w:line="480" w:lineRule="auto"/>
+        <w:jc w:val="center"/>
+        <w:rPr>
+          <w:rFonts w:ascii="Times New Roman" w:hAnsi="Times New Roman" w:cs="Times New Roman"/>
+        </w:rPr>
+      </w:pPr>
+      <w:r>
+        <w:rPr>
+          <w:rFonts w:ascii="Times New Roman" w:hAnsi="Times New Roman" w:cs="Times New Roman"/>
+          <w:b/>
+        </w:rPr>
+        <w:t>Figure 7</w:t>
+      </w:r>
+      <w:r>
+        <w:rPr>
+          <w:rFonts w:ascii="Times New Roman" w:hAnsi="Times New Roman" w:cs="Times New Roman"/>
+        </w:rPr>
+        <w:t>: VHDL code for 4-to-1 multiplexer.</w:t>
+      </w:r>
+    </w:p>
+    <w:p>
+      <w:pPr>
+        <w:spacing w:line="480" w:lineRule="auto"/>
+        <w:rPr>
+          <w:rFonts w:ascii="Times New Roman" w:hAnsi="Times New Roman" w:cs="Times New Roman"/>
+        </w:rPr>
+      </w:pPr>
+      <w:r>
+        <w:rPr>
+          <w:rFonts w:ascii="Times New Roman" w:hAnsi="Times New Roman" w:cs="Times New Roman"/>
+        </w:rPr>
+        <w:t>The VHDL code was compiled and then tested using a simulation. Simulation results are shown in Figure 8 below.</w:t>
+      </w:r>
+    </w:p>
+    <w:p>
+      <w:pPr>
+        <w:spacing w:line="480" w:lineRule="auto"/>
+        <w:jc w:val="center"/>
+        <w:rPr>
+          <w:rFonts w:ascii="Times New Roman" w:hAnsi="Times New Roman" w:cs="Times New Roman"/>
+        </w:rPr>
+      </w:pPr>
+      <w:r>
+        <w:rPr>
+          <w:rFonts w:ascii="Times New Roman" w:hAnsi="Times New Roman" w:cs="Times New Roman"/>
+          <w:noProof/>
+        </w:rPr>
+        <w:drawing>
+          <wp:inline distT="0" distB="0" distL="0" distR="0">
+            <wp:extent cx="5943600" cy="1560830"/>
+            <wp:effectExtent l="0" t="0" r="0" b="1270"/>
+            <wp:docPr id="10" name="Picture 10"/>
+            <wp:cNvGraphicFramePr>
+              <a:graphicFrameLocks xmlns:a="http://schemas.openxmlformats.org/drawingml/2006/main" noChangeAspect="1"/>
+            </wp:cNvGraphicFramePr>
+            <a:graphic xmlns:a="http://schemas.openxmlformats.org/drawingml/2006/main">
+              <a:graphicData uri="http://schemas.openxmlformats.org/drawingml/2006/picture">
+                <pic:pic xmlns:pic="http://schemas.openxmlformats.org/drawingml/2006/picture">
+                  <pic:nvPicPr>
+                    <pic:cNvPr id="0" name="lab6d-waveformfile.png"/>
+                    <pic:cNvPicPr/>
+                  </pic:nvPicPr>
+                  <pic:blipFill>
+                    <a:blip r:embed="rId12">
+                      <a:extLst>
+                        <a:ext uri="{28A0092B-C50C-407E-A947-70E740481C1C}">
+                          <a14:useLocalDpi xmlns:a14="http://schemas.microsoft.com/office/drawing/2010/main" val="0"/>
+                        </a:ext>
+                      </a:extLst>
+                    </a:blip>
+                    <a:stretch>
+                      <a:fillRect/>
+                    </a:stretch>
+                  </pic:blipFill>
+                  <pic:spPr>
+                    <a:xfrm>
+                      <a:off x="0" y="0"/>
+                      <a:ext cx="5943600" cy="1560830"/>
+                    </a:xfrm>
+                    <a:prstGeom prst="rect">
+                      <a:avLst/>
+                    </a:prstGeom>
+                  </pic:spPr>
+                </pic:pic>
+              </a:graphicData>
+            </a:graphic>
+          </wp:inline>
+        </w:drawing>
+      </w:r>
+    </w:p>
+    <w:p>
+      <w:pPr>
+        <w:spacing w:line="480" w:lineRule="auto"/>
+        <w:jc w:val="center"/>
+        <w:rPr>
+          <w:rFonts w:ascii="Times New Roman" w:hAnsi="Times New Roman" w:cs="Times New Roman"/>
+        </w:rPr>
+      </w:pPr>
+      <w:r>
+        <w:rPr>
+          <w:rFonts w:ascii="Times New Roman" w:hAnsi="Times New Roman" w:cs="Times New Roman"/>
+          <w:b/>
+        </w:rPr>
+        <w:t>Figure 8</w:t>
+      </w:r>
+      <w:r>
+        <w:rPr>
+          <w:rFonts w:ascii="Times New Roman" w:hAnsi="Times New Roman" w:cs="Times New Roman"/>
+        </w:rPr>
+        <w:t>: Simulation results for 4-to-1 multiplexer.</w:t>
+      </w:r>
+    </w:p>
+    <w:p>
+      <w:pPr>
+        <w:spacing w:line="480" w:lineRule="auto"/>
+        <w:rPr>
+          <w:rFonts w:ascii="Times New Roman" w:hAnsi="Times New Roman" w:cs="Times New Roman"/>
+        </w:rPr>
+      </w:pPr>
+      <w:r>
+        <w:rPr>
+          <w:rFonts w:ascii="Times New Roman" w:hAnsi="Times New Roman" w:cs="Times New Roman"/>
+        </w:rPr>
+        <w:lastRenderedPageBreak/>
+        <w:t xml:space="preserve">The output of f was supposed to show high impedance (a bold line) from the time ranges of 200-300 ns and 600-700 ns. However, </w:t>
+      </w:r>
+      <w:proofErr w:type="spellStart"/>
+      <w:r>
+        <w:rPr>
+          <w:rFonts w:ascii="Times New Roman" w:hAnsi="Times New Roman" w:cs="Times New Roman"/>
+        </w:rPr>
+        <w:t>Quartus</w:t>
+      </w:r>
+      <w:proofErr w:type="spellEnd"/>
+      <w:r>
+        <w:rPr>
+          <w:rFonts w:ascii="Times New Roman" w:hAnsi="Times New Roman" w:cs="Times New Roman"/>
+        </w:rPr>
+        <w:t xml:space="preserve"> II doesn’t show high impedance from the output, but an unknown range (the grey </w:t>
       </w:r>
       <w:proofErr w:type="gramStart"/>
       <w:r>
         <w:rPr>
           <w:rFonts w:ascii="Times New Roman" w:hAnsi="Times New Roman" w:cs="Times New Roman"/>
         </w:rPr>
-        <w:t>is</w:t>
+        <w:t>x’s</w:t>
       </w:r>
       <w:proofErr w:type="gramEnd"/>
       <w:r>
         <w:rPr>
           <w:rFonts w:ascii="Times New Roman" w:hAnsi="Times New Roman" w:cs="Times New Roman"/>
         </w:rPr>
-        <w:t xml:space="preserve"> displayed, in which case </w:t>
-      </w:r>
-      <w:r>
-        <w:rPr>
-          <w:rFonts w:ascii="Times New Roman" w:hAnsi="Times New Roman" w:cs="Times New Roman"/>
-        </w:rPr>
-        <w:t xml:space="preserve">the output was supposed to be </w:t>
-      </w:r>
-      <w:r>
-        <w:rPr>
-          <w:rFonts w:ascii="Times New Roman" w:hAnsi="Times New Roman" w:cs="Times New Roman"/>
-        </w:rPr>
-        <w:t>-</w:t>
-      </w:r>
-      <w:r>
-        <w:rPr>
-          <w:rFonts w:ascii="Times New Roman" w:hAnsi="Times New Roman" w:cs="Times New Roman"/>
-        </w:rPr>
-        <w:t>5</w:t>
-      </w:r>
-      <w:r>
-        <w:rPr>
-          <w:rFonts w:ascii="Times New Roman" w:hAnsi="Times New Roman" w:cs="Times New Roman"/>
-        </w:rPr>
-        <w:t>. The output is incorrect</w:t>
-      </w:r>
-      <w:r>
-        <w:rPr>
-          <w:rFonts w:ascii="Times New Roman" w:hAnsi="Times New Roman" w:cs="Times New Roman"/>
-        </w:rPr>
-        <w:t xml:space="preserve"> </w:t>
-      </w:r>
-      <w:r>
-        <w:rPr>
-          <w:rFonts w:ascii="Times New Roman" w:hAnsi="Times New Roman" w:cs="Times New Roman"/>
-        </w:rPr>
-        <w:t xml:space="preserve">at these times because the adder/sub cannot account for </w:t>
-      </w:r>
-      <w:r>
-        <w:rPr>
-          <w:rFonts w:ascii="Times New Roman" w:hAnsi="Times New Roman" w:cs="Times New Roman"/>
-        </w:rPr>
-        <w:t>integer overflow</w:t>
-      </w:r>
-      <w:r>
-        <w:rPr>
-          <w:rFonts w:ascii="Times New Roman" w:hAnsi="Times New Roman" w:cs="Times New Roman"/>
-        </w:rPr>
-        <w:t>.</w:t>
-      </w:r>
-      <w:r>
-        <w:rPr>
-          <w:rFonts w:ascii="Times New Roman" w:hAnsi="Times New Roman" w:cs="Times New Roman"/>
-        </w:rPr>
-        <w:t xml:space="preserve"> </w:t>
-      </w:r>
-    </w:p>
-    <w:p>
-      <w:pPr>
-        <w:spacing w:line="480" w:lineRule="auto"/>
+        <w:t>).</w:t>
+      </w:r>
+    </w:p>
+    <w:p>
+      <w:pPr>
+        <w:spacing w:line="480" w:lineRule="auto"/>
+        <w:rPr>
+          <w:rFonts w:ascii="Times New Roman" w:hAnsi="Times New Roman" w:cs="Times New Roman"/>
+        </w:rPr>
       </w:pPr>
       <w:r>
         <w:rPr>
@@ -849,12 +1547,15 @@
       <w:pPr>
         <w:spacing w:line="480" w:lineRule="auto"/>
         <w:ind w:firstLine="720"/>
-      </w:pPr>
-      <w:r>
-        <w:rPr>
-          <w:rFonts w:ascii="Times New Roman" w:hAnsi="Times New Roman" w:cs="Times New Roman"/>
-        </w:rPr>
-        <w:t>The adder/</w:t>
+        <w:rPr>
+          <w:rFonts w:ascii="Times New Roman" w:hAnsi="Times New Roman" w:cs="Times New Roman"/>
+        </w:rPr>
+      </w:pPr>
+      <w:r>
+        <w:rPr>
+          <w:rFonts w:ascii="Times New Roman" w:hAnsi="Times New Roman" w:cs="Times New Roman"/>
+        </w:rPr>
+        <w:t>All four instances of VHDL code did what they were supposed to do. Each simulation gave the expected results except for the adder/</w:t>
       </w:r>
       <w:proofErr w:type="spellStart"/>
       <w:r>
@@ -868,159 +1569,119 @@
         <w:rPr>
           <w:rFonts w:ascii="Times New Roman" w:hAnsi="Times New Roman" w:cs="Times New Roman"/>
         </w:rPr>
-        <w:t xml:space="preserve"> successfully added and subtracted the given inputs for most cases. However, in cases where the absolute value of the actual sum or difference was greater than 256, overflow occurred and the calculated sum or difference was wrong. This is due to the fact that </w:t>
+        <w:t xml:space="preserve">, which gave incorrect Result outputs due to overflow, and the multiplexer, which didn’t correctly show high impedance when it should have. </w:t>
+      </w:r>
+    </w:p>
+    <w:p>
+      <w:pPr>
+        <w:spacing w:line="480" w:lineRule="auto"/>
+        <w:rPr>
+          <w:rFonts w:ascii="Times New Roman" w:hAnsi="Times New Roman" w:cs="Times New Roman"/>
+        </w:rPr>
+      </w:pPr>
+      <w:r>
+        <w:rPr>
+          <w:rFonts w:ascii="Times New Roman" w:hAnsi="Times New Roman" w:cs="Times New Roman"/>
+          <w:b/>
+        </w:rPr>
+        <w:t>Conclusion</w:t>
+      </w:r>
+    </w:p>
+    <w:p>
+      <w:pPr>
+        <w:spacing w:line="480" w:lineRule="auto"/>
+        <w:rPr>
+          <w:rFonts w:ascii="Times New Roman" w:hAnsi="Times New Roman" w:cs="Times New Roman"/>
+        </w:rPr>
+      </w:pPr>
+      <w:r>
+        <w:rPr>
+          <w:rFonts w:ascii="Times New Roman" w:hAnsi="Times New Roman" w:cs="Times New Roman"/>
+          <w:b/>
+        </w:rPr>
+        <w:tab/>
+      </w:r>
+      <w:r>
+        <w:rPr>
+          <w:rFonts w:ascii="Times New Roman" w:hAnsi="Times New Roman" w:cs="Times New Roman"/>
+        </w:rPr>
+        <w:t xml:space="preserve">The lab was designed to give students a hands-on experience with </w:t>
+      </w:r>
+      <w:r>
+        <w:rPr>
+          <w:rFonts w:ascii="Times New Roman" w:hAnsi="Times New Roman" w:cs="Times New Roman"/>
+        </w:rPr>
+        <w:t>writing VHDL code for various simple functions</w:t>
+      </w:r>
+      <w:r>
+        <w:rPr>
+          <w:rFonts w:ascii="Times New Roman" w:hAnsi="Times New Roman" w:cs="Times New Roman"/>
+        </w:rPr>
+        <w:t xml:space="preserve">. Using </w:t>
       </w:r>
       <w:proofErr w:type="spellStart"/>
       <w:r>
         <w:rPr>
           <w:rFonts w:ascii="Times New Roman" w:hAnsi="Times New Roman" w:cs="Times New Roman"/>
         </w:rPr>
-        <w:t>Quartus</w:t>
+        <w:t>Quar</w:t>
+      </w:r>
+      <w:r>
+        <w:rPr>
+          <w:rFonts w:ascii="Times New Roman" w:hAnsi="Times New Roman" w:cs="Times New Roman"/>
+        </w:rPr>
+        <w:t>tu</w:t>
+      </w:r>
+      <w:r>
+        <w:rPr>
+          <w:rFonts w:ascii="Times New Roman" w:hAnsi="Times New Roman" w:cs="Times New Roman"/>
+        </w:rPr>
+        <w:t>s</w:t>
       </w:r>
       <w:proofErr w:type="spellEnd"/>
       <w:r>
         <w:rPr>
           <w:rFonts w:ascii="Times New Roman" w:hAnsi="Times New Roman" w:cs="Times New Roman"/>
         </w:rPr>
-        <w:t xml:space="preserve"> II used a 10-bit </w:t>
-      </w:r>
-      <w:r>
-        <w:rPr>
-          <w:rFonts w:ascii="Times New Roman" w:hAnsi="Times New Roman" w:cs="Times New Roman"/>
-        </w:rPr>
-        <w:t>un</w:t>
-      </w:r>
-      <w:r>
-        <w:rPr>
-          <w:rFonts w:ascii="Times New Roman" w:hAnsi="Times New Roman" w:cs="Times New Roman"/>
-        </w:rPr>
-        <w:t xml:space="preserve">signed binary number for the adder/sub, and as a result </w:t>
-      </w:r>
-      <w:r>
-        <w:rPr>
-          <w:rFonts w:ascii="Times New Roman" w:hAnsi="Times New Roman" w:cs="Times New Roman"/>
-        </w:rPr>
-        <w:t xml:space="preserve">any </w:t>
-      </w:r>
-      <w:r>
-        <w:rPr>
-          <w:rFonts w:ascii="Times New Roman" w:hAnsi="Times New Roman" w:cs="Times New Roman"/>
-        </w:rPr>
-        <w:t>negative number</w:t>
-      </w:r>
-      <w:r>
-        <w:rPr>
-          <w:rFonts w:ascii="Times New Roman" w:hAnsi="Times New Roman" w:cs="Times New Roman"/>
-        </w:rPr>
-        <w:t xml:space="preserve"> was unable to be represented. </w:t>
-      </w:r>
-    </w:p>
-    <w:p>
-      <w:pPr>
-        <w:spacing w:line="480" w:lineRule="auto"/>
-      </w:pPr>
-      <w:r>
-        <w:rPr>
-          <w:rFonts w:ascii="Times New Roman" w:hAnsi="Times New Roman" w:cs="Times New Roman"/>
-          <w:b/>
-        </w:rPr>
-        <w:t>Conclusion</w:t>
-      </w:r>
-    </w:p>
-    <w:p>
-      <w:pPr>
-        <w:spacing w:line="480" w:lineRule="auto"/>
-      </w:pPr>
-      <w:r>
-        <w:rPr>
-          <w:rFonts w:ascii="Times New Roman" w:hAnsi="Times New Roman" w:cs="Times New Roman"/>
-          <w:b/>
-        </w:rPr>
-        <w:tab/>
-      </w:r>
-      <w:r>
-        <w:rPr>
-          <w:rFonts w:ascii="Times New Roman" w:hAnsi="Times New Roman" w:cs="Times New Roman"/>
-        </w:rPr>
-        <w:t xml:space="preserve">The lab was designed to give students a hands-on experience with </w:t>
-      </w:r>
-      <w:r>
-        <w:rPr>
-          <w:rFonts w:ascii="Times New Roman" w:hAnsi="Times New Roman" w:cs="Times New Roman"/>
-        </w:rPr>
-        <w:t xml:space="preserve">simulating logic circuits pre-implementation on hardware. Using </w:t>
+        <w:t xml:space="preserve"> II, four circuits were implemented using VHDL and tested with simulations. </w:t>
+      </w:r>
+      <w:r>
+        <w:rPr>
+          <w:rFonts w:ascii="Times New Roman" w:hAnsi="Times New Roman" w:cs="Times New Roman"/>
+        </w:rPr>
+        <w:t>One large source of error was the fact that the adder/</w:t>
       </w:r>
       <w:proofErr w:type="spellStart"/>
       <w:r>
         <w:rPr>
           <w:rFonts w:ascii="Times New Roman" w:hAnsi="Times New Roman" w:cs="Times New Roman"/>
         </w:rPr>
-        <w:t>Quar</w:t>
-      </w:r>
-      <w:r>
-        <w:rPr>
-          <w:rFonts w:ascii="Times New Roman" w:hAnsi="Times New Roman" w:cs="Times New Roman"/>
-        </w:rPr>
-        <w:t>tu</w:t>
-      </w:r>
-      <w:r>
-        <w:rPr>
-          <w:rFonts w:ascii="Times New Roman" w:hAnsi="Times New Roman" w:cs="Times New Roman"/>
-        </w:rPr>
-        <w:t>s</w:t>
+        <w:t>subtractor</w:t>
       </w:r>
       <w:proofErr w:type="spellEnd"/>
       <w:r>
         <w:rPr>
           <w:rFonts w:ascii="Times New Roman" w:hAnsi="Times New Roman" w:cs="Times New Roman"/>
         </w:rPr>
-        <w:t xml:space="preserve"> II and the FPGA board</w:t>
-      </w:r>
-      <w:r>
-        <w:rPr>
-          <w:rFonts w:ascii="Times New Roman" w:hAnsi="Times New Roman" w:cs="Times New Roman"/>
-        </w:rPr>
-        <w:t xml:space="preserve">, </w:t>
-      </w:r>
-      <w:r>
-        <w:rPr>
-          <w:rFonts w:ascii="Times New Roman" w:hAnsi="Times New Roman" w:cs="Times New Roman"/>
-        </w:rPr>
-        <w:t>a logic circuit was created to model an adder/sub. The adder/</w:t>
-      </w:r>
-      <w:proofErr w:type="spellStart"/>
-      <w:r>
-        <w:rPr>
-          <w:rFonts w:ascii="Times New Roman" w:hAnsi="Times New Roman" w:cs="Times New Roman"/>
-        </w:rPr>
-        <w:t>subtractor</w:t>
-      </w:r>
-      <w:proofErr w:type="spellEnd"/>
-      <w:r>
-        <w:rPr>
-          <w:rFonts w:ascii="Times New Roman" w:hAnsi="Times New Roman" w:cs="Times New Roman"/>
-        </w:rPr>
-        <w:t xml:space="preserve"> successfully added and subtracted inputs. One large source of error was the fact that the adder/</w:t>
-      </w:r>
-      <w:proofErr w:type="spellStart"/>
-      <w:r>
-        <w:rPr>
-          <w:rFonts w:ascii="Times New Roman" w:hAnsi="Times New Roman" w:cs="Times New Roman"/>
-        </w:rPr>
-        <w:t>subtractor</w:t>
-      </w:r>
-      <w:proofErr w:type="spellEnd"/>
-      <w:r>
-        <w:rPr>
-          <w:rFonts w:ascii="Times New Roman" w:hAnsi="Times New Roman" w:cs="Times New Roman"/>
-        </w:rPr>
         <w:t>, while working with binary signed integers, could not account for overflow. This resulted with the sum of two positive numbers being negative and vice versa.</w:t>
       </w:r>
       <w:r>
         <w:rPr>
           <w:rFonts w:ascii="Times New Roman" w:hAnsi="Times New Roman" w:cs="Times New Roman"/>
         </w:rPr>
-        <w:t xml:space="preserve"> Overall, the project was successful. In the future, larger and more complex circuits that might be difficult to test on the FPGA board could be simulated on software to make it easier to verify. The lab took about an hour to complete.</w:t>
+        <w:t xml:space="preserve"> Overall, the project was successful. The lab took about </w:t>
+      </w:r>
+      <w:r>
+        <w:rPr>
+          <w:rFonts w:ascii="Times New Roman" w:hAnsi="Times New Roman" w:cs="Times New Roman"/>
+        </w:rPr>
+        <w:t>three hours</w:t>
+      </w:r>
+      <w:r>
+        <w:rPr>
+          <w:rFonts w:ascii="Times New Roman" w:hAnsi="Times New Roman" w:cs="Times New Roman"/>
+        </w:rPr>
+        <w:t xml:space="preserve"> to complete.</w:t>
       </w:r>
     </w:p>
     <w:sectPr>
@@ -1078,7 +1739,7 @@
     <w:lsdException w:name="Strong" w:semiHidden="0" w:uiPriority="22" w:unhideWhenUsed="0" w:qFormat="1"/>
     <w:lsdException w:name="Emphasis" w:semiHidden="0" w:uiPriority="20" w:unhideWhenUsed="0" w:qFormat="1"/>
     <w:lsdException w:name="Table Grid" w:semiHidden="0" w:uiPriority="59" w:unhideWhenUsed="0"/>
-    <w:lsdException w:name="Placeholder Text" w:unhideWhenUsed="0"/>
+    <w:lsdException w:name="Placeholder Text" w:uiPriority="0" w:unhideWhenUsed="0"/>
     <w:lsdException w:name="No Spacing" w:semiHidden="0" w:uiPriority="1" w:unhideWhenUsed="0" w:qFormat="1"/>
     <w:lsdException w:name="Light Shading" w:semiHidden="0" w:uiPriority="60" w:unhideWhenUsed="0"/>
     <w:lsdException w:name="Light List" w:semiHidden="0" w:uiPriority="61" w:unhideWhenUsed="0"/>
@@ -1366,7 +2027,7 @@
     <w:lsdException w:name="Strong" w:semiHidden="0" w:uiPriority="22" w:unhideWhenUsed="0" w:qFormat="1"/>
     <w:lsdException w:name="Emphasis" w:semiHidden="0" w:uiPriority="20" w:unhideWhenUsed="0" w:qFormat="1"/>
     <w:lsdException w:name="Table Grid" w:semiHidden="0" w:uiPriority="59" w:unhideWhenUsed="0"/>
-    <w:lsdException w:name="Placeholder Text" w:unhideWhenUsed="0"/>
+    <w:lsdException w:name="Placeholder Text" w:uiPriority="0" w:unhideWhenUsed="0"/>
     <w:lsdException w:name="No Spacing" w:semiHidden="0" w:uiPriority="1" w:unhideWhenUsed="0" w:qFormat="1"/>
     <w:lsdException w:name="Light Shading" w:semiHidden="0" w:uiPriority="60" w:unhideWhenUsed="0"/>
     <w:lsdException w:name="Light List" w:semiHidden="0" w:uiPriority="61" w:unhideWhenUsed="0"/>

</xml_diff>